<commit_message>
QA Dokument ergänzt und bearbeitet.
Former-commit-id: 27999782b965c7d5081879a13881679fa7df7103
</commit_message>
<xml_diff>
--- a/documents/BachelorsChase_QualityAssurance.docx
+++ b/documents/BachelorsChase_QualityAssurance.docx
@@ -3151,11 +3151,9 @@
       <w:r>
         <w:t xml:space="preserve">gut benannt sind und </w:t>
       </w:r>
-      <w:proofErr w:type="gramStart"/>
-      <w:r>
-        <w:t>das</w:t>
-      </w:r>
-      <w:proofErr w:type="gramEnd"/>
+      <w:r>
+        <w:t>dass</w:t>
+      </w:r>
       <w:r>
         <w:t xml:space="preserve"> bei so vielen Zeilen Code die Gewohnheit alles zu kommentieren noch nicht automatisiert ist. </w:t>
       </w:r>
@@ -3431,13 +3429,7 @@
               <w:rPr>
                 <w:rFonts w:ascii="Helvetica" w:hAnsi="Helvetica"/>
               </w:rPr>
-              <w:t xml:space="preserve"> Statements</w:t>
-            </w:r>
-            <w:r>
-              <w:rPr>
-                <w:rFonts w:ascii="Helvetica" w:hAnsi="Helvetica"/>
-              </w:rPr>
-              <w:t xml:space="preserve">        </w:t>
+              <w:t xml:space="preserve"> Statements        </w:t>
             </w:r>
             <w:r>
               <w:rPr>
@@ -4630,6 +4622,11 @@
         <w:docPartUnique/>
       </w:docPartObj>
     </w:sdtPr>
+    <w:sdtEndPr>
+      <w:rPr>
+        <w:rStyle w:val="Seitenzahl"/>
+      </w:rPr>
+    </w:sdtEndPr>
     <w:sdtContent>
       <w:p>
         <w:pPr>
@@ -4682,6 +4679,11 @@
         <w:docPartUnique/>
       </w:docPartObj>
     </w:sdtPr>
+    <w:sdtEndPr>
+      <w:rPr>
+        <w:rStyle w:val="Seitenzahl"/>
+      </w:rPr>
+    </w:sdtEndPr>
     <w:sdtContent>
       <w:p>
         <w:pPr>

</xml_diff>

<commit_message>
Logo erneuert und in einen anderen Ordner für die GUI-Nutzung reingetan.
Former-commit-id: 9d653c4879c89d0a7a1792858429409915eee25d
</commit_message>
<xml_diff>
--- a/documents/BachelorsChase_QualityAssurance.docx
+++ b/documents/BachelorsChase_QualityAssurance.docx
@@ -269,6 +269,7 @@
       <w:pPr>
         <w:pStyle w:val="Inhaltsverzeichnisberschrift"/>
         <w:spacing w:line="240" w:lineRule="auto"/>
+        <w:jc w:val="both"/>
         <w:rPr>
           <w:rFonts w:ascii="Helvetica" w:hAnsi="Helvetica" w:cs="Times New Roman"/>
           <w:b w:val="0"/>
@@ -289,9 +290,8 @@
           <w:szCs w:val="24"/>
           <w:lang w:val="de-DE"/>
         </w:rPr>
-        <w:t>Zuverlässigkeit………</w:t>
-      </w:r>
-      <w:proofErr w:type="gramStart"/>
+        <w:t>Zuverlässigkeit…………</w:t>
+      </w:r>
       <w:r>
         <w:rPr>
           <w:rFonts w:ascii="Helvetica" w:hAnsi="Helvetica" w:cs="Times New Roman"/>
@@ -302,9 +302,9 @@
           <w:szCs w:val="24"/>
           <w:lang w:val="de-DE"/>
         </w:rPr>
-        <w:t>…….</w:t>
-      </w:r>
-      <w:proofErr w:type="gramEnd"/>
+        <w:t>………………………</w:t>
+      </w:r>
+      <w:proofErr w:type="gramStart"/>
       <w:r>
         <w:rPr>
           <w:rFonts w:ascii="Helvetica" w:hAnsi="Helvetica" w:cs="Times New Roman"/>
@@ -315,12 +315,50 @@
           <w:szCs w:val="24"/>
           <w:lang w:val="de-DE"/>
         </w:rPr>
-        <w:t>.</w:t>
+        <w:t>…….</w:t>
+      </w:r>
+      <w:proofErr w:type="gramEnd"/>
+      <w:r>
+        <w:rPr>
+          <w:rFonts w:ascii="Helvetica" w:hAnsi="Helvetica" w:cs="Times New Roman"/>
+          <w:b w:val="0"/>
+          <w:bCs w:val="0"/>
+          <w:color w:val="000000" w:themeColor="text1"/>
+          <w:sz w:val="24"/>
+          <w:szCs w:val="24"/>
+          <w:lang w:val="de-DE"/>
+        </w:rPr>
+        <w:t>………………………………….</w:t>
+      </w:r>
+      <w:r>
+        <w:rPr>
+          <w:rFonts w:ascii="Helvetica" w:hAnsi="Helvetica" w:cs="Times New Roman"/>
+          <w:b w:val="0"/>
+          <w:bCs w:val="0"/>
+          <w:color w:val="000000" w:themeColor="text1"/>
+          <w:sz w:val="24"/>
+          <w:szCs w:val="24"/>
+          <w:lang w:val="de-DE"/>
+        </w:rPr>
+        <w:t>…..</w:t>
+      </w:r>
+      <w:r>
+        <w:rPr>
+          <w:rFonts w:ascii="Helvetica" w:hAnsi="Helvetica" w:cs="Times New Roman"/>
+          <w:b w:val="0"/>
+          <w:bCs w:val="0"/>
+          <w:color w:val="000000" w:themeColor="text1"/>
+          <w:sz w:val="24"/>
+          <w:szCs w:val="24"/>
+          <w:lang w:val="de-DE"/>
+        </w:rPr>
+        <w:t>2</w:t>
       </w:r>
     </w:p>
     <w:p>
       <w:pPr>
         <w:spacing w:line="276" w:lineRule="auto"/>
+        <w:jc w:val="both"/>
         <w:rPr>
           <w:rFonts w:ascii="Helvetica" w:hAnsi="Helvetica"/>
           <w:color w:val="000000" w:themeColor="text1"/>
@@ -343,12 +381,63 @@
           <w:color w:val="000000" w:themeColor="text1"/>
           <w:lang w:val="de-DE"/>
         </w:rPr>
-        <w:t>……………………</w:t>
+        <w:t>……</w:t>
+      </w:r>
+      <w:r>
+        <w:rPr>
+          <w:rFonts w:ascii="Helvetica" w:hAnsi="Helvetica"/>
+          <w:color w:val="000000" w:themeColor="text1"/>
+          <w:lang w:val="de-DE"/>
+        </w:rPr>
+        <w:t>……………………………………………………...</w:t>
+      </w:r>
+      <w:r>
+        <w:rPr>
+          <w:rFonts w:ascii="Helvetica" w:hAnsi="Helvetica"/>
+          <w:color w:val="000000" w:themeColor="text1"/>
+          <w:lang w:val="de-DE"/>
+        </w:rPr>
+        <w:t>………</w:t>
+      </w:r>
+      <w:proofErr w:type="gramStart"/>
+      <w:r>
+        <w:rPr>
+          <w:rFonts w:ascii="Helvetica" w:hAnsi="Helvetica"/>
+          <w:color w:val="000000" w:themeColor="text1"/>
+          <w:lang w:val="de-DE"/>
+        </w:rPr>
+        <w:t>……</w:t>
+      </w:r>
+      <w:r>
+        <w:rPr>
+          <w:rFonts w:ascii="Helvetica" w:hAnsi="Helvetica"/>
+          <w:color w:val="000000" w:themeColor="text1"/>
+          <w:lang w:val="de-DE"/>
+        </w:rPr>
+        <w:t>.</w:t>
+      </w:r>
+      <w:proofErr w:type="gramEnd"/>
+      <w:r>
+        <w:rPr>
+          <w:rFonts w:ascii="Helvetica" w:hAnsi="Helvetica"/>
+          <w:color w:val="000000" w:themeColor="text1"/>
+          <w:lang w:val="de-DE"/>
+        </w:rPr>
+        <w:t>…</w:t>
+      </w:r>
+      <w:r>
+        <w:rPr>
+          <w:rFonts w:ascii="Helvetica" w:hAnsi="Helvetica"/>
+          <w:color w:val="000000" w:themeColor="text1"/>
+          <w:lang w:val="de-DE"/>
+        </w:rPr>
+        <w:t>2</w:t>
       </w:r>
     </w:p>
     <w:p>
       <w:pPr>
         <w:spacing w:line="276" w:lineRule="auto"/>
+        <w:jc w:val="both"/>
         <w:rPr>
           <w:rFonts w:ascii="Helvetica" w:hAnsi="Helvetica"/>
           <w:color w:val="000000" w:themeColor="text1"/>
@@ -371,12 +460,71 @@
           <w:color w:val="000000" w:themeColor="text1"/>
           <w:lang w:val="de-DE"/>
         </w:rPr>
-        <w:t>……………….</w:t>
+        <w:t>………</w:t>
+      </w:r>
+      <w:r>
+        <w:rPr>
+          <w:rFonts w:ascii="Helvetica" w:hAnsi="Helvetica"/>
+          <w:color w:val="000000" w:themeColor="text1"/>
+          <w:lang w:val="de-DE"/>
+        </w:rPr>
+        <w:t>……………………………………………………</w:t>
+      </w:r>
+      <w:proofErr w:type="gramStart"/>
+      <w:r>
+        <w:rPr>
+          <w:rFonts w:ascii="Helvetica" w:hAnsi="Helvetica"/>
+          <w:color w:val="000000" w:themeColor="text1"/>
+          <w:lang w:val="de-DE"/>
+        </w:rPr>
+        <w:t>…….</w:t>
+      </w:r>
+      <w:proofErr w:type="gramEnd"/>
+      <w:r>
+        <w:rPr>
+          <w:rFonts w:ascii="Helvetica" w:hAnsi="Helvetica"/>
+          <w:color w:val="000000" w:themeColor="text1"/>
+          <w:lang w:val="de-DE"/>
+        </w:rPr>
+        <w:t>.</w:t>
+      </w:r>
+      <w:r>
+        <w:rPr>
+          <w:rFonts w:ascii="Helvetica" w:hAnsi="Helvetica"/>
+          <w:color w:val="000000" w:themeColor="text1"/>
+          <w:lang w:val="de-DE"/>
+        </w:rPr>
+        <w:t>……</w:t>
+      </w:r>
+      <w:r>
+        <w:rPr>
+          <w:rFonts w:ascii="Helvetica" w:hAnsi="Helvetica"/>
+          <w:color w:val="000000" w:themeColor="text1"/>
+          <w:lang w:val="de-DE"/>
+        </w:rPr>
+        <w:t>.</w:t>
+      </w:r>
+      <w:r>
+        <w:rPr>
+          <w:rFonts w:ascii="Helvetica" w:hAnsi="Helvetica"/>
+          <w:color w:val="000000" w:themeColor="text1"/>
+          <w:lang w:val="de-DE"/>
+        </w:rPr>
+        <w:t>….</w:t>
+      </w:r>
+      <w:r>
+        <w:rPr>
+          <w:rFonts w:ascii="Helvetica" w:hAnsi="Helvetica"/>
+          <w:color w:val="000000" w:themeColor="text1"/>
+          <w:lang w:val="de-DE"/>
+        </w:rPr>
+        <w:t>2</w:t>
       </w:r>
     </w:p>
     <w:p>
       <w:pPr>
         <w:spacing w:line="276" w:lineRule="auto"/>
+        <w:jc w:val="both"/>
         <w:rPr>
           <w:rFonts w:ascii="Helvetica" w:hAnsi="Helvetica"/>
           <w:color w:val="000000" w:themeColor="text1"/>
@@ -399,12 +547,71 @@
           <w:color w:val="000000" w:themeColor="text1"/>
           <w:lang w:val="de-DE"/>
         </w:rPr>
-        <w:t>……………….</w:t>
+        <w:t>………</w:t>
+      </w:r>
+      <w:r>
+        <w:rPr>
+          <w:rFonts w:ascii="Helvetica" w:hAnsi="Helvetica"/>
+          <w:color w:val="000000" w:themeColor="text1"/>
+          <w:lang w:val="de-DE"/>
+        </w:rPr>
+        <w:t>……………………………………………………………</w:t>
+      </w:r>
+      <w:proofErr w:type="gramStart"/>
+      <w:r>
+        <w:rPr>
+          <w:rFonts w:ascii="Helvetica" w:hAnsi="Helvetica"/>
+          <w:color w:val="000000" w:themeColor="text1"/>
+          <w:lang w:val="de-DE"/>
+        </w:rPr>
+        <w:t>…….</w:t>
+      </w:r>
+      <w:proofErr w:type="gramEnd"/>
+      <w:r>
+        <w:rPr>
+          <w:rFonts w:ascii="Helvetica" w:hAnsi="Helvetica"/>
+          <w:color w:val="000000" w:themeColor="text1"/>
+          <w:lang w:val="de-DE"/>
+        </w:rPr>
+        <w:t>.</w:t>
+      </w:r>
+      <w:r>
+        <w:rPr>
+          <w:rFonts w:ascii="Helvetica" w:hAnsi="Helvetica"/>
+          <w:color w:val="000000" w:themeColor="text1"/>
+          <w:lang w:val="de-DE"/>
+        </w:rPr>
+        <w:t>…</w:t>
+      </w:r>
+      <w:r>
+        <w:rPr>
+          <w:rFonts w:ascii="Helvetica" w:hAnsi="Helvetica"/>
+          <w:color w:val="000000" w:themeColor="text1"/>
+          <w:lang w:val="de-DE"/>
+        </w:rPr>
+        <w:t>…</w:t>
+      </w:r>
+      <w:r>
+        <w:rPr>
+          <w:rFonts w:ascii="Helvetica" w:hAnsi="Helvetica"/>
+          <w:color w:val="000000" w:themeColor="text1"/>
+          <w:lang w:val="de-DE"/>
+        </w:rPr>
+        <w:t>….</w:t>
+      </w:r>
+      <w:r>
+        <w:rPr>
+          <w:rFonts w:ascii="Helvetica" w:hAnsi="Helvetica"/>
+          <w:color w:val="000000" w:themeColor="text1"/>
+          <w:lang w:val="de-DE"/>
+        </w:rPr>
+        <w:t>2</w:t>
       </w:r>
     </w:p>
     <w:p>
       <w:pPr>
         <w:spacing w:line="276" w:lineRule="auto"/>
+        <w:jc w:val="both"/>
         <w:rPr>
           <w:rFonts w:ascii="Helvetica" w:hAnsi="Helvetica"/>
           <w:color w:val="000000" w:themeColor="text1"/>
@@ -427,12 +634,53 @@
           <w:color w:val="000000" w:themeColor="text1"/>
           <w:lang w:val="de-DE"/>
         </w:rPr>
-        <w:t>………………</w:t>
+        <w:t>…</w:t>
+      </w:r>
+      <w:r>
+        <w:rPr>
+          <w:rFonts w:ascii="Helvetica" w:hAnsi="Helvetica"/>
+          <w:color w:val="000000" w:themeColor="text1"/>
+          <w:lang w:val="de-DE"/>
+        </w:rPr>
+        <w:t>……………………………………………………………………</w:t>
+      </w:r>
+      <w:r>
+        <w:rPr>
+          <w:rFonts w:ascii="Helvetica" w:hAnsi="Helvetica"/>
+          <w:color w:val="000000" w:themeColor="text1"/>
+          <w:lang w:val="de-DE"/>
+        </w:rPr>
+        <w:t>……</w:t>
+      </w:r>
+      <w:r>
+        <w:rPr>
+          <w:rFonts w:ascii="Helvetica" w:hAnsi="Helvetica"/>
+          <w:color w:val="000000" w:themeColor="text1"/>
+          <w:lang w:val="de-DE"/>
+        </w:rPr>
+        <w:t>...</w:t>
+      </w:r>
+      <w:r>
+        <w:rPr>
+          <w:rFonts w:ascii="Helvetica" w:hAnsi="Helvetica"/>
+          <w:color w:val="000000" w:themeColor="text1"/>
+          <w:lang w:val="de-DE"/>
+        </w:rPr>
+        <w:t>……</w:t>
+      </w:r>
+      <w:r>
+        <w:rPr>
+          <w:rFonts w:ascii="Helvetica" w:hAnsi="Helvetica"/>
+          <w:color w:val="000000" w:themeColor="text1"/>
+          <w:lang w:val="de-DE"/>
+        </w:rPr>
+        <w:t>2</w:t>
       </w:r>
     </w:p>
     <w:p>
       <w:pPr>
         <w:spacing w:line="276" w:lineRule="auto"/>
+        <w:jc w:val="both"/>
         <w:rPr>
           <w:rFonts w:ascii="Helvetica" w:hAnsi="Helvetica"/>
           <w:color w:val="000000" w:themeColor="text1"/>
@@ -445,12 +693,55 @@
           <w:color w:val="000000" w:themeColor="text1"/>
           <w:lang w:val="de-DE"/>
         </w:rPr>
-        <w:t>Effizienz……………</w:t>
+        <w:t>Effizienz………</w:t>
+      </w:r>
+      <w:r>
+        <w:rPr>
+          <w:rFonts w:ascii="Helvetica" w:hAnsi="Helvetica"/>
+          <w:color w:val="000000" w:themeColor="text1"/>
+          <w:lang w:val="de-DE"/>
+        </w:rPr>
+        <w:t>………………………………………………………………</w:t>
+      </w:r>
+      <w:proofErr w:type="gramStart"/>
+      <w:r>
+        <w:rPr>
+          <w:rFonts w:ascii="Helvetica" w:hAnsi="Helvetica"/>
+          <w:color w:val="000000" w:themeColor="text1"/>
+          <w:lang w:val="de-DE"/>
+        </w:rPr>
+        <w:t>…….</w:t>
+      </w:r>
+      <w:proofErr w:type="gramEnd"/>
+      <w:r>
+        <w:rPr>
+          <w:rFonts w:ascii="Helvetica" w:hAnsi="Helvetica"/>
+          <w:color w:val="000000" w:themeColor="text1"/>
+          <w:lang w:val="de-DE"/>
+        </w:rPr>
+        <w:t>.…</w:t>
+      </w:r>
+      <w:r>
+        <w:rPr>
+          <w:rFonts w:ascii="Helvetica" w:hAnsi="Helvetica"/>
+          <w:color w:val="000000" w:themeColor="text1"/>
+          <w:lang w:val="de-DE"/>
+        </w:rPr>
+        <w:t>……</w:t>
+      </w:r>
+      <w:r>
+        <w:rPr>
+          <w:rFonts w:ascii="Helvetica" w:hAnsi="Helvetica"/>
+          <w:color w:val="000000" w:themeColor="text1"/>
+          <w:lang w:val="de-DE"/>
+        </w:rPr>
+        <w:t>3</w:t>
       </w:r>
     </w:p>
     <w:p>
       <w:pPr>
         <w:spacing w:line="276" w:lineRule="auto"/>
+        <w:jc w:val="both"/>
         <w:rPr>
           <w:rFonts w:ascii="Helvetica" w:hAnsi="Helvetica"/>
           <w:color w:val="000000" w:themeColor="text1"/>
@@ -463,12 +754,55 @@
           <w:color w:val="000000" w:themeColor="text1"/>
           <w:lang w:val="de-DE"/>
         </w:rPr>
-        <w:t>Kommentare…….</w:t>
+        <w:t>Kommentare…</w:t>
+      </w:r>
+      <w:r>
+        <w:rPr>
+          <w:rFonts w:ascii="Helvetica" w:hAnsi="Helvetica"/>
+          <w:color w:val="000000" w:themeColor="text1"/>
+          <w:lang w:val="de-DE"/>
+        </w:rPr>
+        <w:t>………………………………………………………</w:t>
+      </w:r>
+      <w:proofErr w:type="gramStart"/>
+      <w:r>
+        <w:rPr>
+          <w:rFonts w:ascii="Helvetica" w:hAnsi="Helvetica"/>
+          <w:color w:val="000000" w:themeColor="text1"/>
+          <w:lang w:val="de-DE"/>
+        </w:rPr>
+        <w:t>…….</w:t>
+      </w:r>
+      <w:proofErr w:type="gramEnd"/>
+      <w:r>
+        <w:rPr>
+          <w:rFonts w:ascii="Helvetica" w:hAnsi="Helvetica"/>
+          <w:color w:val="000000" w:themeColor="text1"/>
+          <w:lang w:val="de-DE"/>
+        </w:rPr>
+        <w:t>……………</w:t>
+      </w:r>
+      <w:r>
+        <w:rPr>
+          <w:rFonts w:ascii="Helvetica" w:hAnsi="Helvetica"/>
+          <w:color w:val="000000" w:themeColor="text1"/>
+          <w:lang w:val="de-DE"/>
+        </w:rPr>
+        <w:t>….</w:t>
+      </w:r>
+      <w:r>
+        <w:rPr>
+          <w:rFonts w:ascii="Helvetica" w:hAnsi="Helvetica"/>
+          <w:color w:val="000000" w:themeColor="text1"/>
+          <w:lang w:val="de-DE"/>
+        </w:rPr>
+        <w:t>4</w:t>
       </w:r>
     </w:p>
     <w:p>
       <w:pPr>
         <w:spacing w:line="276" w:lineRule="auto"/>
+        <w:jc w:val="both"/>
         <w:rPr>
           <w:rFonts w:ascii="Helvetica" w:hAnsi="Helvetica"/>
           <w:color w:val="000000" w:themeColor="text1"/>
@@ -499,7 +833,31 @@
           <w:color w:val="000000" w:themeColor="text1"/>
           <w:lang w:val="de-DE"/>
         </w:rPr>
-        <w:t>-Statements………</w:t>
+        <w:t>-Statements…</w:t>
+      </w:r>
+      <w:r>
+        <w:rPr>
+          <w:rFonts w:ascii="Helvetica" w:hAnsi="Helvetica"/>
+          <w:color w:val="000000" w:themeColor="text1"/>
+          <w:lang w:val="de-DE"/>
+        </w:rPr>
+        <w:t>………………………………………………………</w:t>
+      </w:r>
+      <w:r>
+        <w:rPr>
+          <w:rFonts w:ascii="Helvetica" w:hAnsi="Helvetica"/>
+          <w:color w:val="000000" w:themeColor="text1"/>
+          <w:lang w:val="de-DE"/>
+        </w:rPr>
+        <w:t>……</w:t>
+      </w:r>
+      <w:r>
+        <w:rPr>
+          <w:rFonts w:ascii="Helvetica" w:hAnsi="Helvetica"/>
+          <w:color w:val="000000" w:themeColor="text1"/>
+          <w:lang w:val="de-DE"/>
+        </w:rPr>
+        <w:t>5</w:t>
       </w:r>
     </w:p>
     <w:p>
@@ -1114,6 +1472,12 @@
                 <w:rFonts w:ascii="Helvetica" w:hAnsi="Helvetica"/>
               </w:rPr>
             </w:pPr>
+            <w:r>
+              <w:rPr>
+                <w:rFonts w:ascii="Helvetica" w:hAnsi="Helvetica"/>
+              </w:rPr>
+              <w:t>532.7 MB</w:t>
+            </w:r>
           </w:p>
         </w:tc>
         <w:tc>
@@ -1127,6 +1491,12 @@
                 <w:rFonts w:ascii="Helvetica" w:hAnsi="Helvetica"/>
               </w:rPr>
             </w:pPr>
+            <w:r>
+              <w:rPr>
+                <w:rFonts w:ascii="Helvetica" w:hAnsi="Helvetica"/>
+              </w:rPr>
+              <w:t>-</w:t>
+            </w:r>
           </w:p>
         </w:tc>
         <w:tc>
@@ -1183,6 +1553,12 @@
                 <w:rFonts w:ascii="Helvetica" w:hAnsi="Helvetica"/>
               </w:rPr>
             </w:pPr>
+            <w:r>
+              <w:rPr>
+                <w:rFonts w:ascii="Helvetica" w:hAnsi="Helvetica"/>
+              </w:rPr>
+              <w:t>718.6 MB</w:t>
+            </w:r>
           </w:p>
         </w:tc>
         <w:tc>
@@ -1196,6 +1572,12 @@
                 <w:rFonts w:ascii="Helvetica" w:hAnsi="Helvetica"/>
               </w:rPr>
             </w:pPr>
+            <w:r>
+              <w:rPr>
+                <w:rFonts w:ascii="Helvetica" w:hAnsi="Helvetica"/>
+              </w:rPr>
+              <w:t>1.44 MB</w:t>
+            </w:r>
           </w:p>
         </w:tc>
         <w:tc>
@@ -1233,6 +1615,12 @@
                 <w:rFonts w:ascii="Helvetica" w:hAnsi="Helvetica"/>
               </w:rPr>
             </w:pPr>
+            <w:r>
+              <w:rPr>
+                <w:rFonts w:ascii="Helvetica" w:hAnsi="Helvetica"/>
+              </w:rPr>
+              <w:t>04.04.2020</w:t>
+            </w:r>
           </w:p>
         </w:tc>
         <w:tc>
@@ -4583,6 +4971,7 @@
       <w:footerReference w:type="default" r:id="rId10"/>
       <w:pgSz w:w="11900" w:h="16840"/>
       <w:pgMar w:top="1417" w:right="1417" w:bottom="1134" w:left="1417" w:header="708" w:footer="708" w:gutter="0"/>
+      <w:pgNumType w:fmt="numberInDash" w:start="0"/>
       <w:cols w:space="708"/>
       <w:docGrid w:linePitch="360"/>
     </w:sectPr>
@@ -5337,12 +5726,11 @@
       <w:spacing w:before="240" w:after="120"/>
     </w:pPr>
     <w:rPr>
-      <w:rFonts w:asciiTheme="minorHAnsi" w:eastAsiaTheme="minorHAnsi" w:hAnsiTheme="minorHAnsi" w:cstheme="minorBidi"/>
+      <w:rFonts w:asciiTheme="minorHAnsi" w:hAnsiTheme="minorHAnsi"/>
       <w:b/>
       <w:bCs/>
       <w:sz w:val="20"/>
       <w:szCs w:val="20"/>
-      <w:lang w:eastAsia="en-US"/>
     </w:rPr>
   </w:style>
   <w:style w:type="paragraph" w:styleId="Verzeichnis2">
@@ -5359,12 +5747,11 @@
       <w:ind w:left="240"/>
     </w:pPr>
     <w:rPr>
-      <w:rFonts w:asciiTheme="minorHAnsi" w:eastAsiaTheme="minorHAnsi" w:hAnsiTheme="minorHAnsi" w:cstheme="minorBidi"/>
+      <w:rFonts w:asciiTheme="minorHAnsi" w:hAnsiTheme="minorHAnsi"/>
       <w:i/>
       <w:iCs/>
       <w:sz w:val="20"/>
       <w:szCs w:val="20"/>
-      <w:lang w:eastAsia="en-US"/>
     </w:rPr>
   </w:style>
   <w:style w:type="paragraph" w:styleId="Verzeichnis3">
@@ -5380,10 +5767,9 @@
       <w:ind w:left="480"/>
     </w:pPr>
     <w:rPr>
-      <w:rFonts w:asciiTheme="minorHAnsi" w:eastAsiaTheme="minorHAnsi" w:hAnsiTheme="minorHAnsi" w:cstheme="minorBidi"/>
+      <w:rFonts w:asciiTheme="minorHAnsi" w:hAnsiTheme="minorHAnsi"/>
       <w:sz w:val="20"/>
       <w:szCs w:val="20"/>
-      <w:lang w:eastAsia="en-US"/>
     </w:rPr>
   </w:style>
   <w:style w:type="paragraph" w:styleId="Verzeichnis4">
@@ -5399,10 +5785,9 @@
       <w:ind w:left="720"/>
     </w:pPr>
     <w:rPr>
-      <w:rFonts w:asciiTheme="minorHAnsi" w:eastAsiaTheme="minorHAnsi" w:hAnsiTheme="minorHAnsi" w:cstheme="minorBidi"/>
+      <w:rFonts w:asciiTheme="minorHAnsi" w:hAnsiTheme="minorHAnsi"/>
       <w:sz w:val="20"/>
       <w:szCs w:val="20"/>
-      <w:lang w:eastAsia="en-US"/>
     </w:rPr>
   </w:style>
   <w:style w:type="paragraph" w:styleId="Verzeichnis5">
@@ -5418,10 +5803,9 @@
       <w:ind w:left="960"/>
     </w:pPr>
     <w:rPr>
-      <w:rFonts w:asciiTheme="minorHAnsi" w:eastAsiaTheme="minorHAnsi" w:hAnsiTheme="minorHAnsi" w:cstheme="minorBidi"/>
+      <w:rFonts w:asciiTheme="minorHAnsi" w:hAnsiTheme="minorHAnsi"/>
       <w:sz w:val="20"/>
       <w:szCs w:val="20"/>
-      <w:lang w:eastAsia="en-US"/>
     </w:rPr>
   </w:style>
   <w:style w:type="paragraph" w:styleId="Verzeichnis6">
@@ -5437,10 +5821,9 @@
       <w:ind w:left="1200"/>
     </w:pPr>
     <w:rPr>
-      <w:rFonts w:asciiTheme="minorHAnsi" w:eastAsiaTheme="minorHAnsi" w:hAnsiTheme="minorHAnsi" w:cstheme="minorBidi"/>
+      <w:rFonts w:asciiTheme="minorHAnsi" w:hAnsiTheme="minorHAnsi"/>
       <w:sz w:val="20"/>
       <w:szCs w:val="20"/>
-      <w:lang w:eastAsia="en-US"/>
     </w:rPr>
   </w:style>
   <w:style w:type="paragraph" w:styleId="Verzeichnis7">
@@ -5456,10 +5839,9 @@
       <w:ind w:left="1440"/>
     </w:pPr>
     <w:rPr>
-      <w:rFonts w:asciiTheme="minorHAnsi" w:eastAsiaTheme="minorHAnsi" w:hAnsiTheme="minorHAnsi" w:cstheme="minorBidi"/>
+      <w:rFonts w:asciiTheme="minorHAnsi" w:hAnsiTheme="minorHAnsi"/>
       <w:sz w:val="20"/>
       <w:szCs w:val="20"/>
-      <w:lang w:eastAsia="en-US"/>
     </w:rPr>
   </w:style>
   <w:style w:type="paragraph" w:styleId="Verzeichnis8">
@@ -5475,10 +5857,9 @@
       <w:ind w:left="1680"/>
     </w:pPr>
     <w:rPr>
-      <w:rFonts w:asciiTheme="minorHAnsi" w:eastAsiaTheme="minorHAnsi" w:hAnsiTheme="minorHAnsi" w:cstheme="minorBidi"/>
+      <w:rFonts w:asciiTheme="minorHAnsi" w:hAnsiTheme="minorHAnsi"/>
       <w:sz w:val="20"/>
       <w:szCs w:val="20"/>
-      <w:lang w:eastAsia="en-US"/>
     </w:rPr>
   </w:style>
   <w:style w:type="paragraph" w:styleId="Verzeichnis9">
@@ -5494,10 +5875,9 @@
       <w:ind w:left="1920"/>
     </w:pPr>
     <w:rPr>
-      <w:rFonts w:asciiTheme="minorHAnsi" w:eastAsiaTheme="minorHAnsi" w:hAnsiTheme="minorHAnsi" w:cstheme="minorBidi"/>
+      <w:rFonts w:asciiTheme="minorHAnsi" w:hAnsiTheme="minorHAnsi"/>
       <w:sz w:val="20"/>
       <w:szCs w:val="20"/>
-      <w:lang w:eastAsia="en-US"/>
     </w:rPr>
   </w:style>
   <w:style w:type="character" w:styleId="Seitenzahl">

</xml_diff>

<commit_message>
Gantt-Projekt für Meilenstein 4 und 5 ergänzt.
Former-commit-id: 4b4f56c2ebfade8c117c48aab0f5126f1594ccc9
</commit_message>
<xml_diff>
--- a/documents/BachelorsChase_QualityAssurance.docx
+++ b/documents/BachelorsChase_QualityAssurance.docx
@@ -1051,6 +1051,28 @@
           <w:rFonts w:asciiTheme="majorHAnsi" w:hAnsiTheme="majorHAnsi"/>
         </w:rPr>
         <w:t xml:space="preserve"> von 80% und setzten dafür Unit-Tests ein. </w:t>
+      </w:r>
+    </w:p>
+    <w:p>
+      <w:pPr>
+        <w:spacing w:line="276" w:lineRule="auto"/>
+        <w:rPr>
+          <w:rFonts w:asciiTheme="majorHAnsi" w:hAnsiTheme="majorHAnsi"/>
+          <w:i/>
+          <w:iCs/>
+          <w:sz w:val="22"/>
+          <w:szCs w:val="22"/>
+        </w:rPr>
+      </w:pPr>
+      <w:r>
+        <w:rPr>
+          <w:rFonts w:asciiTheme="majorHAnsi" w:hAnsiTheme="majorHAnsi"/>
+          <w:i/>
+          <w:iCs/>
+          <w:sz w:val="22"/>
+          <w:szCs w:val="22"/>
+        </w:rPr>
+        <w:t>----Disclaimer--- Die Testklassen werden erst für den nächsten Meilenstein erstellt und dienen jetzt nur als Bauplan, wie sie aussehen könnten.</w:t>
       </w:r>
     </w:p>
     <w:p>

</xml_diff>